<commit_message>
Updated ReadMe.md and Report
</commit_message>
<xml_diff>
--- a/Project_1/Report Docs/FIR Filter Design and Implementation Project Report.docx
+++ b/Project_1/Report Docs/FIR Filter Design and Implementation Project Report.docx
@@ -296,7 +296,7 @@
             </w:rPr>
             <w:fldChar w:fldCharType="separate"/>
           </w:r>
-          <w:hyperlink w:anchor="_Toc192533339" w:history="1">
+          <w:hyperlink w:anchor="_Toc192842763" w:history="1">
             <w:r>
               <w:rPr>
                 <w:rStyle w:val="Hyperlink"/>
@@ -327,7 +327,7 @@
                 <w:noProof/>
                 <w:webHidden/>
               </w:rPr>
-              <w:instrText xml:space="preserve"> PAGEREF _Toc192533339 \h </w:instrText>
+              <w:instrText xml:space="preserve"> PAGEREF _Toc192842763 \h </w:instrText>
             </w:r>
             <w:r>
               <w:rPr>
@@ -373,7 +373,7 @@
               <w:noProof/>
             </w:rPr>
           </w:pPr>
-          <w:hyperlink w:anchor="_Toc192533340" w:history="1">
+          <w:hyperlink w:anchor="_Toc192842764" w:history="1">
             <w:r>
               <w:rPr>
                 <w:rStyle w:val="Hyperlink"/>
@@ -404,7 +404,7 @@
                 <w:noProof/>
                 <w:webHidden/>
               </w:rPr>
-              <w:instrText xml:space="preserve"> PAGEREF _Toc192533340 \h </w:instrText>
+              <w:instrText xml:space="preserve"> PAGEREF _Toc192842764 \h </w:instrText>
             </w:r>
             <w:r>
               <w:rPr>
@@ -450,7 +450,7 @@
               <w:noProof/>
             </w:rPr>
           </w:pPr>
-          <w:hyperlink w:anchor="_Toc192533341" w:history="1">
+          <w:hyperlink w:anchor="_Toc192842765" w:history="1">
             <w:r>
               <w:rPr>
                 <w:rStyle w:val="Hyperlink"/>
@@ -481,7 +481,7 @@
                 <w:noProof/>
                 <w:webHidden/>
               </w:rPr>
-              <w:instrText xml:space="preserve"> PAGEREF _Toc192533341 \h </w:instrText>
+              <w:instrText xml:space="preserve"> PAGEREF _Toc192842765 \h </w:instrText>
             </w:r>
             <w:r>
               <w:rPr>
@@ -527,7 +527,7 @@
               <w:noProof/>
             </w:rPr>
           </w:pPr>
-          <w:hyperlink w:anchor="_Toc192533342" w:history="1">
+          <w:hyperlink w:anchor="_Toc192842766" w:history="1">
             <w:r>
               <w:rPr>
                 <w:rStyle w:val="Hyperlink"/>
@@ -558,7 +558,7 @@
                 <w:noProof/>
                 <w:webHidden/>
               </w:rPr>
-              <w:instrText xml:space="preserve"> PAGEREF _Toc192533342 \h </w:instrText>
+              <w:instrText xml:space="preserve"> PAGEREF _Toc192842766 \h </w:instrText>
             </w:r>
             <w:r>
               <w:rPr>
@@ -604,7 +604,7 @@
               <w:noProof/>
             </w:rPr>
           </w:pPr>
-          <w:hyperlink w:anchor="_Toc192533343" w:history="1">
+          <w:hyperlink w:anchor="_Toc192842767" w:history="1">
             <w:r>
               <w:rPr>
                 <w:rStyle w:val="Hyperlink"/>
@@ -635,7 +635,7 @@
                 <w:noProof/>
                 <w:webHidden/>
               </w:rPr>
-              <w:instrText xml:space="preserve"> PAGEREF _Toc192533343 \h </w:instrText>
+              <w:instrText xml:space="preserve"> PAGEREF _Toc192842767 \h </w:instrText>
             </w:r>
             <w:r>
               <w:rPr>
@@ -681,7 +681,7 @@
               <w:noProof/>
             </w:rPr>
           </w:pPr>
-          <w:hyperlink w:anchor="_Toc192533344" w:history="1">
+          <w:hyperlink w:anchor="_Toc192842768" w:history="1">
             <w:r>
               <w:rPr>
                 <w:rStyle w:val="Hyperlink"/>
@@ -712,7 +712,7 @@
                 <w:noProof/>
                 <w:webHidden/>
               </w:rPr>
-              <w:instrText xml:space="preserve"> PAGEREF _Toc192533344 \h </w:instrText>
+              <w:instrText xml:space="preserve"> PAGEREF _Toc192842768 \h </w:instrText>
             </w:r>
             <w:r>
               <w:rPr>
@@ -758,7 +758,7 @@
               <w:noProof/>
             </w:rPr>
           </w:pPr>
-          <w:hyperlink w:anchor="_Toc192533345" w:history="1">
+          <w:hyperlink w:anchor="_Toc192842769" w:history="1">
             <w:r>
               <w:rPr>
                 <w:rStyle w:val="Hyperlink"/>
@@ -789,7 +789,7 @@
                 <w:noProof/>
                 <w:webHidden/>
               </w:rPr>
-              <w:instrText xml:space="preserve"> PAGEREF _Toc192533345 \h </w:instrText>
+              <w:instrText xml:space="preserve"> PAGEREF _Toc192842769 \h </w:instrText>
             </w:r>
             <w:r>
               <w:rPr>
@@ -835,7 +835,7 @@
               <w:noProof/>
             </w:rPr>
           </w:pPr>
-          <w:hyperlink w:anchor="_Toc192533346" w:history="1">
+          <w:hyperlink w:anchor="_Toc192842770" w:history="1">
             <w:r>
               <w:rPr>
                 <w:rStyle w:val="Hyperlink"/>
@@ -866,7 +866,7 @@
                 <w:noProof/>
                 <w:webHidden/>
               </w:rPr>
-              <w:instrText xml:space="preserve"> PAGEREF _Toc192533346 \h </w:instrText>
+              <w:instrText xml:space="preserve"> PAGEREF _Toc192842770 \h </w:instrText>
             </w:r>
             <w:r>
               <w:rPr>
@@ -912,7 +912,7 @@
               <w:noProof/>
             </w:rPr>
           </w:pPr>
-          <w:hyperlink w:anchor="_Toc192533347" w:history="1">
+          <w:hyperlink w:anchor="_Toc192842771" w:history="1">
             <w:r>
               <w:rPr>
                 <w:rStyle w:val="Hyperlink"/>
@@ -943,7 +943,7 @@
                 <w:noProof/>
                 <w:webHidden/>
               </w:rPr>
-              <w:instrText xml:space="preserve"> PAGEREF _Toc192533347 \h </w:instrText>
+              <w:instrText xml:space="preserve"> PAGEREF _Toc192842771 \h </w:instrText>
             </w:r>
             <w:r>
               <w:rPr>
@@ -989,7 +989,7 @@
               <w:noProof/>
             </w:rPr>
           </w:pPr>
-          <w:hyperlink w:anchor="_Toc192533348" w:history="1">
+          <w:hyperlink w:anchor="_Toc192842772" w:history="1">
             <w:r>
               <w:rPr>
                 <w:rStyle w:val="Hyperlink"/>
@@ -1020,7 +1020,7 @@
                 <w:noProof/>
                 <w:webHidden/>
               </w:rPr>
-              <w:instrText xml:space="preserve"> PAGEREF _Toc192533348 \h </w:instrText>
+              <w:instrText xml:space="preserve"> PAGEREF _Toc192842772 \h </w:instrText>
             </w:r>
             <w:r>
               <w:rPr>
@@ -1066,7 +1066,7 @@
               <w:noProof/>
             </w:rPr>
           </w:pPr>
-          <w:hyperlink w:anchor="_Toc192533349" w:history="1">
+          <w:hyperlink w:anchor="_Toc192842773" w:history="1">
             <w:r>
               <w:rPr>
                 <w:rStyle w:val="Hyperlink"/>
@@ -1097,7 +1097,7 @@
                 <w:noProof/>
                 <w:webHidden/>
               </w:rPr>
-              <w:instrText xml:space="preserve"> PAGEREF _Toc192533349 \h </w:instrText>
+              <w:instrText xml:space="preserve"> PAGEREF _Toc192842773 \h </w:instrText>
             </w:r>
             <w:r>
               <w:rPr>
@@ -1143,7 +1143,7 @@
               <w:noProof/>
             </w:rPr>
           </w:pPr>
-          <w:hyperlink w:anchor="_Toc192533350" w:history="1">
+          <w:hyperlink w:anchor="_Toc192842774" w:history="1">
             <w:r>
               <w:rPr>
                 <w:rStyle w:val="Hyperlink"/>
@@ -1174,7 +1174,7 @@
                 <w:noProof/>
                 <w:webHidden/>
               </w:rPr>
-              <w:instrText xml:space="preserve"> PAGEREF _Toc192533350 \h </w:instrText>
+              <w:instrText xml:space="preserve"> PAGEREF _Toc192842774 \h </w:instrText>
             </w:r>
             <w:r>
               <w:rPr>
@@ -1220,7 +1220,7 @@
               <w:noProof/>
             </w:rPr>
           </w:pPr>
-          <w:hyperlink w:anchor="_Toc192533351" w:history="1">
+          <w:hyperlink w:anchor="_Toc192842775" w:history="1">
             <w:r>
               <w:rPr>
                 <w:rStyle w:val="Hyperlink"/>
@@ -1251,7 +1251,7 @@
                 <w:noProof/>
                 <w:webHidden/>
               </w:rPr>
-              <w:instrText xml:space="preserve"> PAGEREF _Toc192533351 \h </w:instrText>
+              <w:instrText xml:space="preserve"> PAGEREF _Toc192842775 \h </w:instrText>
             </w:r>
             <w:r>
               <w:rPr>
@@ -1297,7 +1297,7 @@
               <w:noProof/>
             </w:rPr>
           </w:pPr>
-          <w:hyperlink w:anchor="_Toc192533352" w:history="1">
+          <w:hyperlink w:anchor="_Toc192842776" w:history="1">
             <w:r>
               <w:rPr>
                 <w:rStyle w:val="Hyperlink"/>
@@ -1328,7 +1328,7 @@
                 <w:noProof/>
                 <w:webHidden/>
               </w:rPr>
-              <w:instrText xml:space="preserve"> PAGEREF _Toc192533352 \h </w:instrText>
+              <w:instrText xml:space="preserve"> PAGEREF _Toc192842776 \h </w:instrText>
             </w:r>
             <w:r>
               <w:rPr>
@@ -1374,14 +1374,14 @@
               <w:noProof/>
             </w:rPr>
           </w:pPr>
-          <w:hyperlink w:anchor="_Toc192533353" w:history="1">
+          <w:hyperlink w:anchor="_Toc192842777" w:history="1">
             <w:r>
               <w:rPr>
                 <w:rStyle w:val="Hyperlink"/>
                 <w:rFonts w:ascii="Times New Roman" w:eastAsiaTheme="majorEastAsia" w:hAnsi="Times New Roman" w:cs="Times New Roman"/>
                 <w:noProof/>
               </w:rPr>
-              <w:t>4.3 Clock Frequency</w:t>
+              <w:t>4.3 Clock Frequency and Timing</w:t>
             </w:r>
             <w:r>
               <w:rPr>
@@ -1405,7 +1405,7 @@
                 <w:noProof/>
                 <w:webHidden/>
               </w:rPr>
-              <w:instrText xml:space="preserve"> PAGEREF _Toc192533353 \h </w:instrText>
+              <w:instrText xml:space="preserve"> PAGEREF _Toc192842777 \h </w:instrText>
             </w:r>
             <w:r>
               <w:rPr>
@@ -1451,7 +1451,7 @@
               <w:noProof/>
             </w:rPr>
           </w:pPr>
-          <w:hyperlink w:anchor="_Toc192533354" w:history="1">
+          <w:hyperlink w:anchor="_Toc192842778" w:history="1">
             <w:r>
               <w:rPr>
                 <w:rStyle w:val="Hyperlink"/>
@@ -1482,7 +1482,7 @@
                 <w:noProof/>
                 <w:webHidden/>
               </w:rPr>
-              <w:instrText xml:space="preserve"> PAGEREF _Toc192533354 \h </w:instrText>
+              <w:instrText xml:space="preserve"> PAGEREF _Toc192842778 \h </w:instrText>
             </w:r>
             <w:r>
               <w:rPr>
@@ -1505,7 +1505,7 @@
                 <w:noProof/>
                 <w:webHidden/>
               </w:rPr>
-              <w:t>8</w:t>
+              <w:t>9</w:t>
             </w:r>
             <w:r>
               <w:rPr>
@@ -1528,7 +1528,7 @@
               <w:noProof/>
             </w:rPr>
           </w:pPr>
-          <w:hyperlink w:anchor="_Toc192533355" w:history="1">
+          <w:hyperlink w:anchor="_Toc192842779" w:history="1">
             <w:r>
               <w:rPr>
                 <w:rStyle w:val="Hyperlink"/>
@@ -1559,7 +1559,7 @@
                 <w:noProof/>
                 <w:webHidden/>
               </w:rPr>
-              <w:instrText xml:space="preserve"> PAGEREF _Toc192533355 \h </w:instrText>
+              <w:instrText xml:space="preserve"> PAGEREF _Toc192842779 \h </w:instrText>
             </w:r>
             <w:r>
               <w:rPr>
@@ -1582,7 +1582,7 @@
                 <w:noProof/>
                 <w:webHidden/>
               </w:rPr>
-              <w:t>8</w:t>
+              <w:t>9</w:t>
             </w:r>
             <w:r>
               <w:rPr>
@@ -1605,7 +1605,7 @@
               <w:noProof/>
             </w:rPr>
           </w:pPr>
-          <w:hyperlink w:anchor="_Toc192533356" w:history="1">
+          <w:hyperlink w:anchor="_Toc192842780" w:history="1">
             <w:r>
               <w:rPr>
                 <w:rStyle w:val="Hyperlink"/>
@@ -1636,7 +1636,7 @@
                 <w:noProof/>
                 <w:webHidden/>
               </w:rPr>
-              <w:instrText xml:space="preserve"> PAGEREF _Toc192533356 \h </w:instrText>
+              <w:instrText xml:space="preserve"> PAGEREF _Toc192842780 \h </w:instrText>
             </w:r>
             <w:r>
               <w:rPr>
@@ -1659,7 +1659,7 @@
                 <w:noProof/>
                 <w:webHidden/>
               </w:rPr>
-              <w:t>9</w:t>
+              <w:t>10</w:t>
             </w:r>
             <w:r>
               <w:rPr>
@@ -1682,7 +1682,7 @@
               <w:noProof/>
             </w:rPr>
           </w:pPr>
-          <w:hyperlink w:anchor="_Toc192533357" w:history="1">
+          <w:hyperlink w:anchor="_Toc192842781" w:history="1">
             <w:r>
               <w:rPr>
                 <w:rStyle w:val="Hyperlink"/>
@@ -1713,7 +1713,7 @@
                 <w:noProof/>
                 <w:webHidden/>
               </w:rPr>
-              <w:instrText xml:space="preserve"> PAGEREF _Toc192533357 \h </w:instrText>
+              <w:instrText xml:space="preserve"> PAGEREF _Toc192842781 \h </w:instrText>
             </w:r>
             <w:r>
               <w:rPr>
@@ -1736,7 +1736,7 @@
                 <w:noProof/>
                 <w:webHidden/>
               </w:rPr>
-              <w:t>10</w:t>
+              <w:t>11</w:t>
             </w:r>
             <w:r>
               <w:rPr>
@@ -1759,7 +1759,7 @@
               <w:noProof/>
             </w:rPr>
           </w:pPr>
-          <w:hyperlink w:anchor="_Toc192533358" w:history="1">
+          <w:hyperlink w:anchor="_Toc192842782" w:history="1">
             <w:r>
               <w:rPr>
                 <w:rStyle w:val="Hyperlink"/>
@@ -1790,7 +1790,7 @@
                 <w:noProof/>
                 <w:webHidden/>
               </w:rPr>
-              <w:instrText xml:space="preserve"> PAGEREF _Toc192533358 \h </w:instrText>
+              <w:instrText xml:space="preserve"> PAGEREF _Toc192842782 \h </w:instrText>
             </w:r>
             <w:r>
               <w:rPr>
@@ -1813,7 +1813,7 @@
                 <w:noProof/>
                 <w:webHidden/>
               </w:rPr>
-              <w:t>10</w:t>
+              <w:t>11</w:t>
             </w:r>
             <w:r>
               <w:rPr>
@@ -1836,7 +1836,7 @@
               <w:noProof/>
             </w:rPr>
           </w:pPr>
-          <w:hyperlink w:anchor="_Toc192533359" w:history="1">
+          <w:hyperlink w:anchor="_Toc192842783" w:history="1">
             <w:r>
               <w:rPr>
                 <w:rStyle w:val="Hyperlink"/>
@@ -1867,7 +1867,7 @@
                 <w:noProof/>
                 <w:webHidden/>
               </w:rPr>
-              <w:instrText xml:space="preserve"> PAGEREF _Toc192533359 \h </w:instrText>
+              <w:instrText xml:space="preserve"> PAGEREF _Toc192842783 \h </w:instrText>
             </w:r>
             <w:r>
               <w:rPr>
@@ -1890,7 +1890,7 @@
                 <w:noProof/>
                 <w:webHidden/>
               </w:rPr>
-              <w:t>11</w:t>
+              <w:t>12</w:t>
             </w:r>
             <w:r>
               <w:rPr>
@@ -1913,7 +1913,7 @@
               <w:noProof/>
             </w:rPr>
           </w:pPr>
-          <w:hyperlink w:anchor="_Toc192533360" w:history="1">
+          <w:hyperlink w:anchor="_Toc192842784" w:history="1">
             <w:r>
               <w:rPr>
                 <w:rStyle w:val="Hyperlink"/>
@@ -1944,7 +1944,7 @@
                 <w:noProof/>
                 <w:webHidden/>
               </w:rPr>
-              <w:instrText xml:space="preserve"> PAGEREF _Toc192533360 \h </w:instrText>
+              <w:instrText xml:space="preserve"> PAGEREF _Toc192842784 \h </w:instrText>
             </w:r>
             <w:r>
               <w:rPr>
@@ -1967,7 +1967,7 @@
                 <w:noProof/>
                 <w:webHidden/>
               </w:rPr>
-              <w:t>11</w:t>
+              <w:t>12</w:t>
             </w:r>
             <w:r>
               <w:rPr>
@@ -1990,7 +1990,7 @@
               <w:noProof/>
             </w:rPr>
           </w:pPr>
-          <w:hyperlink w:anchor="_Toc192533361" w:history="1">
+          <w:hyperlink w:anchor="_Toc192842785" w:history="1">
             <w:r>
               <w:rPr>
                 <w:rStyle w:val="Hyperlink"/>
@@ -2021,7 +2021,7 @@
                 <w:noProof/>
                 <w:webHidden/>
               </w:rPr>
-              <w:instrText xml:space="preserve"> PAGEREF _Toc192533361 \h </w:instrText>
+              <w:instrText xml:space="preserve"> PAGEREF _Toc192842785 \h </w:instrText>
             </w:r>
             <w:r>
               <w:rPr>
@@ -2044,7 +2044,7 @@
                 <w:noProof/>
                 <w:webHidden/>
               </w:rPr>
-              <w:t>11</w:t>
+              <w:t>12</w:t>
             </w:r>
             <w:r>
               <w:rPr>
@@ -2093,7 +2093,7 @@
         <w:pStyle w:val="Heading1"/>
         <w:jc w:val="center"/>
       </w:pPr>
-      <w:bookmarkStart w:id="0" w:name="_Toc192533339"/>
+      <w:bookmarkStart w:id="0" w:name="_Toc192842763"/>
       <w:r>
         <w:lastRenderedPageBreak/>
         <w:t>Abstract</w:t>
@@ -2140,7 +2140,7 @@
       <w:pPr>
         <w:pStyle w:val="Heading1"/>
       </w:pPr>
-      <w:bookmarkStart w:id="1" w:name="_Toc192533340"/>
+      <w:bookmarkStart w:id="1" w:name="_Toc192842764"/>
       <w:r>
         <w:t>1. MATLAB FIR Filter Design and Simulation</w:t>
       </w:r>
@@ -2150,7 +2150,7 @@
       <w:pPr>
         <w:pStyle w:val="Heading2"/>
       </w:pPr>
-      <w:bookmarkStart w:id="2" w:name="_Toc192533341"/>
+      <w:bookmarkStart w:id="2" w:name="_Toc192842765"/>
       <w:r>
         <w:t xml:space="preserve">1.1 </w:t>
       </w:r>
@@ -2206,7 +2206,7 @@
       <w:pPr>
         <w:pStyle w:val="Heading2"/>
       </w:pPr>
-      <w:bookmarkStart w:id="3" w:name="_Toc192533342"/>
+      <w:bookmarkStart w:id="3" w:name="_Toc192842766"/>
       <w:r>
         <w:t xml:space="preserve">1.2 </w:t>
       </w:r>
@@ -2268,7 +2268,7 @@
           <w:kern w:val="0"/>
         </w:rPr>
         <w:drawing>
-          <wp:inline distT="0" distB="0" distL="0" distR="0" wp14:anchorId="219C2A5F" wp14:editId="2A5237CB">
+          <wp:inline distT="0" distB="0" distL="0" distR="0" wp14:anchorId="219C2A5F" wp14:editId="12B1ED9A">
             <wp:extent cx="5386117" cy="2625732"/>
             <wp:effectExtent l="0" t="0" r="5080" b="3175"/>
             <wp:docPr id="1992146559" name="Picture 2"/>
@@ -2334,7 +2334,7 @@
       <w:pPr>
         <w:pStyle w:val="Heading1"/>
       </w:pPr>
-      <w:bookmarkStart w:id="4" w:name="_Toc192533343"/>
+      <w:bookmarkStart w:id="4" w:name="_Toc192842767"/>
       <w:r>
         <w:t>2. Filter Frequency Response and Quantization Effects</w:t>
       </w:r>
@@ -2344,7 +2344,7 @@
       <w:pPr>
         <w:pStyle w:val="Heading2"/>
       </w:pPr>
-      <w:bookmarkStart w:id="5" w:name="_Toc192533344"/>
+      <w:bookmarkStart w:id="5" w:name="_Toc192842768"/>
       <w:r>
         <w:t xml:space="preserve">2.1 </w:t>
       </w:r>
@@ -2378,7 +2378,7 @@
       <w:pPr>
         <w:pStyle w:val="Heading2"/>
       </w:pPr>
-      <w:bookmarkStart w:id="6" w:name="_Toc192533345"/>
+      <w:bookmarkStart w:id="6" w:name="_Toc192842769"/>
       <w:r>
         <w:t xml:space="preserve">2.2 </w:t>
       </w:r>
@@ -2411,7 +2411,7 @@
           <w:kern w:val="0"/>
         </w:rPr>
         <w:drawing>
-          <wp:inline distT="0" distB="0" distL="0" distR="0" wp14:anchorId="0ED2AD52" wp14:editId="607CAEFE">
+          <wp:inline distT="0" distB="0" distL="0" distR="0" wp14:anchorId="0ED2AD52" wp14:editId="58A024D5">
             <wp:extent cx="5943600" cy="2897505"/>
             <wp:effectExtent l="0" t="0" r="0" b="0"/>
             <wp:docPr id="1527844379" name="Picture 1"/>
@@ -2500,7 +2500,7 @@
       <w:pPr>
         <w:pStyle w:val="Heading1"/>
       </w:pPr>
-      <w:bookmarkStart w:id="7" w:name="_Toc192533346"/>
+      <w:bookmarkStart w:id="7" w:name="_Toc192842770"/>
       <w:r>
         <w:t>3. FIR Filter Architecture</w:t>
       </w:r>
@@ -2510,7 +2510,7 @@
       <w:pPr>
         <w:pStyle w:val="Heading2"/>
       </w:pPr>
-      <w:bookmarkStart w:id="8" w:name="_Toc192533347"/>
+      <w:bookmarkStart w:id="8" w:name="_Toc192842771"/>
       <w:r>
         <w:t xml:space="preserve">3.1 </w:t>
       </w:r>
@@ -3342,7 +3342,7 @@
       <w:pPr>
         <w:pStyle w:val="Heading2"/>
       </w:pPr>
-      <w:bookmarkStart w:id="10" w:name="_Toc192533348"/>
+      <w:bookmarkStart w:id="10" w:name="_Toc192842772"/>
       <w:r>
         <w:t xml:space="preserve">3.2 </w:t>
       </w:r>
@@ -3487,7 +3487,7 @@
       <w:pPr>
         <w:pStyle w:val="Heading2"/>
       </w:pPr>
-      <w:bookmarkStart w:id="11" w:name="_Toc192533349"/>
+      <w:bookmarkStart w:id="11" w:name="_Toc192842773"/>
       <w:r>
         <w:t>3.3 Filter Coefficients and Polyphase Decomposition</w:t>
       </w:r>
@@ -4340,7 +4340,7 @@
       <w:pPr>
         <w:pStyle w:val="Heading1"/>
       </w:pPr>
-      <w:bookmarkStart w:id="12" w:name="_Toc192533350"/>
+      <w:bookmarkStart w:id="12" w:name="_Toc192842774"/>
       <w:r>
         <w:t>4. Hardware Implementation Results</w:t>
       </w:r>
@@ -4355,7 +4355,7 @@
           <w14:ligatures w14:val="none"/>
         </w:rPr>
       </w:pPr>
-      <w:bookmarkStart w:id="13" w:name="_Toc192533351"/>
+      <w:bookmarkStart w:id="13" w:name="_Toc192842775"/>
       <w:r>
         <w:rPr>
           <w:rStyle w:val="Heading2Char"/>
@@ -4383,7 +4383,7 @@
           <w14:ligatures w14:val="none"/>
         </w:rPr>
       </w:pPr>
-      <w:bookmarkStart w:id="14" w:name="_Toc192533352"/>
+      <w:bookmarkStart w:id="14" w:name="_Toc192842776"/>
       <w:r>
         <w:rPr>
           <w:rStyle w:val="Heading2Char"/>
@@ -4478,14 +4478,12 @@
     </w:p>
     <w:p>
       <w:pPr>
-        <w:spacing w:before="240" w:line="240" w:lineRule="auto"/>
-        <w:rPr>
-          <w:rFonts w:ascii="Times New Roman" w:eastAsia="Times New Roman" w:hAnsi="Times New Roman" w:cs="Times New Roman"/>
-          <w:kern w:val="0"/>
-          <w14:ligatures w14:val="none"/>
-        </w:rPr>
-      </w:pPr>
-      <w:bookmarkStart w:id="15" w:name="_Toc192533353"/>
+        <w:spacing w:before="240"/>
+        <w:rPr>
+          <w:rFonts w:ascii="Times New Roman" w:hAnsi="Times New Roman" w:cs="Times New Roman"/>
+        </w:rPr>
+      </w:pPr>
+      <w:bookmarkStart w:id="15" w:name="_Toc192842777"/>
       <w:r>
         <w:rPr>
           <w:rStyle w:val="Heading2Char"/>
@@ -4493,32 +4491,143 @@
         </w:rPr>
         <w:t>4.3 Clock Frequency</w:t>
       </w:r>
-      <w:bookmarkEnd w:id="15"/>
-      <w:r>
-        <w:rPr>
-          <w:rFonts w:ascii="Times New Roman" w:eastAsia="Times New Roman" w:hAnsi="Times New Roman" w:cs="Times New Roman"/>
-          <w:kern w:val="0"/>
-          <w14:ligatures w14:val="none"/>
-        </w:rPr>
-        <w:br/>
-        <w:t>Explicit clock frequency values were not provided in the synthesis reports due to warnings about undefined clocks. However, the architectural improvements in both pipelined and parallelized designs are intended to achieve higher operating frequencies that meet the real-time filtering requirements.</w:t>
-      </w:r>
-    </w:p>
-    <w:p>
-      <w:pPr>
-        <w:spacing w:before="240" w:line="240" w:lineRule="auto"/>
-        <w:rPr>
-          <w:rFonts w:ascii="Times New Roman" w:eastAsia="Times New Roman" w:hAnsi="Times New Roman" w:cs="Times New Roman"/>
-          <w:kern w:val="0"/>
-          <w14:ligatures w14:val="none"/>
-        </w:rPr>
-      </w:pPr>
-      <w:bookmarkStart w:id="16" w:name="_Toc192533354"/>
       <w:r>
         <w:rPr>
           <w:rStyle w:val="Heading2Char"/>
           <w:rFonts w:eastAsiaTheme="majorEastAsia"/>
         </w:rPr>
+        <w:t xml:space="preserve"> and Timing</w:t>
+      </w:r>
+      <w:bookmarkEnd w:id="15"/>
+      <w:r>
+        <w:rPr>
+          <w:rFonts w:ascii="Times New Roman" w:eastAsia="Times New Roman" w:hAnsi="Times New Roman" w:cs="Times New Roman"/>
+          <w:kern w:val="0"/>
+          <w14:ligatures w14:val="none"/>
+        </w:rPr>
+        <w:br/>
+      </w:r>
+      <w:r>
+        <w:rPr>
+          <w:rFonts w:ascii="Times New Roman" w:hAnsi="Times New Roman" w:cs="Times New Roman"/>
+        </w:rPr>
+        <w:t>All architectures were synthesized with a defined clock period of 21276.000 ns, which corresponds to an effective clock frequency of approximately 47 kHz. Detailed timing reports indicate substantial setup margins alongside positive hold and pulse width slacks, ensuring robust and reliable operation. The timing metrics for the different architectures are as follows:</w:t>
+      </w:r>
+    </w:p>
+    <w:p>
+      <w:pPr>
+        <w:spacing w:before="240" w:line="240" w:lineRule="auto"/>
+        <w:jc w:val="center"/>
+        <w:rPr>
+          <w:rFonts w:ascii="Times New Roman" w:eastAsia="Times New Roman" w:hAnsi="Times New Roman" w:cs="Times New Roman"/>
+          <w:kern w:val="0"/>
+          <w14:ligatures w14:val="none"/>
+        </w:rPr>
+      </w:pPr>
+      <w:r>
+        <w:lastRenderedPageBreak/>
+        <w:drawing>
+          <wp:inline distT="0" distB="0" distL="0" distR="0" wp14:anchorId="2CF87116" wp14:editId="7063EEEB">
+            <wp:extent cx="2446020" cy="3482340"/>
+            <wp:effectExtent l="0" t="0" r="0" b="3810"/>
+            <wp:docPr id="654714582" name="Picture 1"/>
+            <wp:cNvGraphicFramePr>
+              <a:graphicFrameLocks xmlns:a="http://schemas.openxmlformats.org/drawingml/2006/main" noChangeAspect="1"/>
+            </wp:cNvGraphicFramePr>
+            <a:graphic xmlns:a="http://schemas.openxmlformats.org/drawingml/2006/main">
+              <a:graphicData uri="http://schemas.openxmlformats.org/drawingml/2006/picture">
+                <pic:pic xmlns:pic="http://schemas.openxmlformats.org/drawingml/2006/picture">
+                  <pic:nvPicPr>
+                    <pic:cNvPr id="0" name="Picture 1"/>
+                    <pic:cNvPicPr>
+                      <a:picLocks noChangeAspect="1" noChangeArrowheads="1"/>
+                    </pic:cNvPicPr>
+                  </pic:nvPicPr>
+                  <pic:blipFill>
+                    <a:blip r:embed="rId12">
+                      <a:extLst>
+                        <a:ext uri="{28A0092B-C50C-407E-A947-70E740481C1C}">
+                          <a14:useLocalDpi xmlns:a14="http://schemas.microsoft.com/office/drawing/2010/main" val="0"/>
+                        </a:ext>
+                      </a:extLst>
+                    </a:blip>
+                    <a:srcRect/>
+                    <a:stretch>
+                      <a:fillRect/>
+                    </a:stretch>
+                  </pic:blipFill>
+                  <pic:spPr bwMode="auto">
+                    <a:xfrm>
+                      <a:off x="0" y="0"/>
+                      <a:ext cx="2446020" cy="3482340"/>
+                    </a:xfrm>
+                    <a:prstGeom prst="rect">
+                      <a:avLst/>
+                    </a:prstGeom>
+                    <a:noFill/>
+                    <a:ln>
+                      <a:noFill/>
+                    </a:ln>
+                  </pic:spPr>
+                </pic:pic>
+              </a:graphicData>
+            </a:graphic>
+          </wp:inline>
+        </w:drawing>
+      </w:r>
+    </w:p>
+    <w:p>
+      <w:pPr>
+        <w:spacing w:before="240" w:line="240" w:lineRule="auto"/>
+        <w:jc w:val="center"/>
+        <w:rPr>
+          <w:rFonts w:ascii="Times New Roman" w:eastAsia="Times New Roman" w:hAnsi="Times New Roman" w:cs="Times New Roman"/>
+          <w:kern w:val="0"/>
+          <w14:ligatures w14:val="none"/>
+        </w:rPr>
+      </w:pPr>
+      <w:r>
+        <w:rPr>
+          <w:rFonts w:ascii="Times New Roman" w:eastAsia="Times New Roman" w:hAnsi="Times New Roman" w:cs="Times New Roman"/>
+          <w:kern w:val="0"/>
+          <w14:ligatures w14:val="none"/>
+        </w:rPr>
+        <w:t xml:space="preserve">Table 1: Timing Summary for All Architectures </w:t>
+      </w:r>
+    </w:p>
+    <w:p>
+      <w:pPr>
+        <w:spacing w:before="240" w:line="240" w:lineRule="auto"/>
+        <w:rPr>
+          <w:rFonts w:ascii="Times New Roman" w:eastAsia="Times New Roman" w:hAnsi="Times New Roman" w:cs="Times New Roman"/>
+          <w:kern w:val="0"/>
+          <w14:ligatures w14:val="none"/>
+        </w:rPr>
+      </w:pPr>
+      <w:r>
+        <w:rPr>
+          <w:rFonts w:ascii="Times New Roman" w:eastAsia="Times New Roman" w:hAnsi="Times New Roman" w:cs="Times New Roman"/>
+          <w:kern w:val="0"/>
+          <w14:ligatures w14:val="none"/>
+        </w:rPr>
+        <w:t>The high setup (negative) slack across all designs confirms that the timing constraints are met with significant headroom, while the positive hold slack ensures stable operation. Additionally, the consistent pulse width slack across architectures further validates the robustness of the timing performance.</w:t>
+      </w:r>
+    </w:p>
+    <w:p>
+      <w:pPr>
+        <w:spacing w:before="240" w:line="240" w:lineRule="auto"/>
+        <w:rPr>
+          <w:rFonts w:ascii="Times New Roman" w:eastAsia="Times New Roman" w:hAnsi="Times New Roman" w:cs="Times New Roman"/>
+          <w:kern w:val="0"/>
+          <w14:ligatures w14:val="none"/>
+        </w:rPr>
+      </w:pPr>
+      <w:bookmarkStart w:id="16" w:name="_Toc192842778"/>
+      <w:r>
+        <w:rPr>
+          <w:rStyle w:val="Heading2Char"/>
+          <w:rFonts w:eastAsiaTheme="majorEastAsia"/>
+        </w:rPr>
         <w:t>4.4 Power Estimation</w:t>
       </w:r>
       <w:bookmarkEnd w:id="16"/>
@@ -4813,7 +4922,7 @@
           <w14:ligatures w14:val="none"/>
         </w:rPr>
       </w:pPr>
-      <w:bookmarkStart w:id="17" w:name="_Toc192533355"/>
+      <w:bookmarkStart w:id="17" w:name="_Toc192842779"/>
       <w:r>
         <w:rPr>
           <w:rStyle w:val="Heading2Char"/>
@@ -4864,7 +4973,7 @@
                     </pic:cNvPicPr>
                   </pic:nvPicPr>
                   <pic:blipFill>
-                    <a:blip r:embed="rId12">
+                    <a:blip r:embed="rId13">
                       <a:extLst>
                         <a:ext uri="{28A0092B-C50C-407E-A947-70E740481C1C}">
                           <a14:useLocalDpi xmlns:a14="http://schemas.microsoft.com/office/drawing/2010/main" val="0"/>
@@ -4907,7 +5016,23 @@
           <w:kern w:val="0"/>
           <w14:ligatures w14:val="none"/>
         </w:rPr>
-        <w:t>Table 1: Summary of Synthesis Metrics for FIR Filter Architectures</w:t>
+        <w:t xml:space="preserve">Table </w:t>
+      </w:r>
+      <w:r>
+        <w:rPr>
+          <w:rFonts w:ascii="Times New Roman" w:eastAsia="Times New Roman" w:hAnsi="Times New Roman" w:cs="Times New Roman"/>
+          <w:kern w:val="0"/>
+          <w14:ligatures w14:val="none"/>
+        </w:rPr>
+        <w:t>2</w:t>
+      </w:r>
+      <w:r>
+        <w:rPr>
+          <w:rFonts w:ascii="Times New Roman" w:eastAsia="Times New Roman" w:hAnsi="Times New Roman" w:cs="Times New Roman"/>
+          <w:kern w:val="0"/>
+          <w14:ligatures w14:val="none"/>
+        </w:rPr>
+        <w:t>: Summary of Synthesis Metrics for FIR Filter Architectures</w:t>
       </w:r>
       <w:r>
         <w:rPr>
@@ -4941,7 +5066,7 @@
       <w:r>
         <w:fldChar w:fldCharType="end"/>
       </w:r>
-      <w:bookmarkStart w:id="18" w:name="_Toc192533356"/>
+      <w:bookmarkStart w:id="18" w:name="_Toc192842780"/>
       <w:r>
         <w:t>4.6 Filter Simulation Results</w:t>
       </w:r>
@@ -4971,7 +5096,7 @@
                     <pic:cNvPicPr/>
                   </pic:nvPicPr>
                   <pic:blipFill>
-                    <a:blip r:embed="rId13"/>
+                    <a:blip r:embed="rId14"/>
                     <a:stretch>
                       <a:fillRect/>
                     </a:stretch>
@@ -5039,7 +5164,7 @@
                     <pic:cNvPicPr/>
                   </pic:nvPicPr>
                   <pic:blipFill>
-                    <a:blip r:embed="rId14"/>
+                    <a:blip r:embed="rId15"/>
                     <a:stretch>
                       <a:fillRect/>
                     </a:stretch>
@@ -5115,7 +5240,7 @@
                     <pic:cNvPicPr/>
                   </pic:nvPicPr>
                   <pic:blipFill>
-                    <a:blip r:embed="rId15"/>
+                    <a:blip r:embed="rId16"/>
                     <a:stretch>
                       <a:fillRect/>
                     </a:stretch>
@@ -5189,7 +5314,7 @@
                     <pic:cNvPicPr/>
                   </pic:nvPicPr>
                   <pic:blipFill>
-                    <a:blip r:embed="rId16"/>
+                    <a:blip r:embed="rId17"/>
                     <a:stretch>
                       <a:fillRect/>
                     </a:stretch>
@@ -5228,7 +5353,7 @@
       <w:pPr>
         <w:pStyle w:val="Heading1"/>
       </w:pPr>
-      <w:bookmarkStart w:id="19" w:name="_Toc192533357"/>
+      <w:bookmarkStart w:id="19" w:name="_Toc192842781"/>
       <w:r>
         <w:t>5. Further Analysis and Conclusion</w:t>
       </w:r>
@@ -5238,7 +5363,7 @@
       <w:pPr>
         <w:pStyle w:val="Heading2"/>
       </w:pPr>
-      <w:bookmarkStart w:id="20" w:name="_Toc192533358"/>
+      <w:bookmarkStart w:id="20" w:name="_Toc192842782"/>
       <w:r>
         <w:t>5.1 Performance vs. Complexity</w:t>
       </w:r>
@@ -5330,7 +5455,7 @@
       <w:pPr>
         <w:pStyle w:val="Heading2"/>
       </w:pPr>
-      <w:bookmarkStart w:id="21" w:name="_Toc192533359"/>
+      <w:bookmarkStart w:id="21" w:name="_Toc192842783"/>
       <w:r>
         <w:t>5.2 Quantization Impact</w:t>
       </w:r>
@@ -5357,7 +5482,7 @@
       <w:pPr>
         <w:pStyle w:val="Heading2"/>
       </w:pPr>
-      <w:bookmarkStart w:id="22" w:name="_Toc192533360"/>
+      <w:bookmarkStart w:id="22" w:name="_Toc192842784"/>
       <w:r>
         <w:t>5.3 Scalability</w:t>
       </w:r>
@@ -5384,46 +5509,22 @@
       <w:pPr>
         <w:pStyle w:val="Heading2"/>
       </w:pPr>
-      <w:bookmarkStart w:id="23" w:name="_Toc192533361"/>
+      <w:bookmarkStart w:id="23" w:name="_Toc192842785"/>
       <w:r>
         <w:t>5.4 Conclusion</w:t>
       </w:r>
       <w:bookmarkEnd w:id="23"/>
     </w:p>
     <w:p>
-      <w:pPr>
-        <w:rPr>
-          <w:rFonts w:ascii="Times New Roman" w:eastAsia="Times New Roman" w:hAnsi="Times New Roman" w:cs="Times New Roman"/>
-          <w:kern w:val="0"/>
-          <w14:ligatures w14:val="none"/>
-        </w:rPr>
-      </w:pPr>
-      <w:r>
-        <w:rPr>
-          <w:rFonts w:ascii="Times New Roman" w:eastAsia="Times New Roman" w:hAnsi="Times New Roman" w:cs="Times New Roman"/>
-          <w:kern w:val="0"/>
-          <w14:ligatures w14:val="none"/>
-        </w:rPr>
-        <w:t xml:space="preserve">This project successfully demonstrates the design and implementation of a low-pass FIR filter that meets </w:t>
-      </w:r>
-      <w:r>
-        <w:rPr>
-          <w:rFonts w:ascii="Times New Roman" w:eastAsia="Times New Roman" w:hAnsi="Times New Roman" w:cs="Times New Roman"/>
-          <w:kern w:val="0"/>
-          <w14:ligatures w14:val="none"/>
-        </w:rPr>
-        <w:t xml:space="preserve">architecture </w:t>
-      </w:r>
-      <w:r>
-        <w:rPr>
-          <w:rFonts w:ascii="Times New Roman" w:eastAsia="Times New Roman" w:hAnsi="Times New Roman" w:cs="Times New Roman"/>
-          <w:kern w:val="0"/>
-          <w14:ligatures w14:val="none"/>
-        </w:rPr>
-        <w:t>requirements. The integration of MATLAB for initial filter design and noise simulation, along with a robust and scalable Verilog implementation optimized through pipelining and parallel processing, provides valuable insights into practical design trade-offs. The detailed synthesis metrics, including area utilization and power consumption, highlight the effectiveness of the chosen design strategies.</w:t>
-      </w:r>
-    </w:p>
-    <w:p/>
+      <w:r>
+        <w:rPr>
+          <w:rFonts w:ascii="Times New Roman" w:eastAsia="Times New Roman" w:hAnsi="Times New Roman" w:cs="Times New Roman"/>
+          <w:kern w:val="0"/>
+          <w14:ligatures w14:val="none"/>
+        </w:rPr>
+        <w:t>This project successfully demonstrates the design and implementation of a low-pass FIR filter that meets stringent architectural requirements. The integration of MATLAB for initial filter design and noise simulation, along with a robust and scalable Verilog implementation optimized through pipelining and parallel processing, provides valuable insights into practical design trade-offs. Detailed synthesis metrics—including area utilization, power consumption, and timing analysis—highlight the effectiveness of the chosen design strategies and confirm that the design meets its performance targets while maintaining reliable operation.</w:t>
+      </w:r>
+    </w:p>
     <w:sectPr>
       <w:pgSz w:w="12240" w:h="15840"/>
       <w:pgMar w:top="1440" w:right="1440" w:bottom="1440" w:left="1440" w:header="720" w:footer="720" w:gutter="0"/>
@@ -6710,6 +6811,155 @@
     </w:lvl>
   </w:abstractNum>
   <w:abstractNum w:abstractNumId="9" w15:restartNumberingAfterBreak="0">
+    <w:nsid w:val="792266F5"/>
+    <w:multiLevelType w:val="multilevel"/>
+    <w:tmpl w:val="45E0FFFA"/>
+    <w:lvl w:ilvl="0">
+      <w:start w:val="1"/>
+      <w:numFmt w:val="bullet"/>
+      <w:lvlText w:val=""/>
+      <w:lvlJc w:val="left"/>
+      <w:pPr>
+        <w:tabs>
+          <w:tab w:val="num" w:pos="720"/>
+        </w:tabs>
+        <w:ind w:left="720" w:hanging="360"/>
+      </w:pPr>
+      <w:rPr>
+        <w:rFonts w:ascii="Symbol" w:hAnsi="Symbol" w:hint="default"/>
+        <w:sz w:val="20"/>
+      </w:rPr>
+    </w:lvl>
+    <w:lvl w:ilvl="1">
+      <w:start w:val="1"/>
+      <w:numFmt w:val="bullet"/>
+      <w:lvlText w:val="o"/>
+      <w:lvlJc w:val="left"/>
+      <w:pPr>
+        <w:tabs>
+          <w:tab w:val="num" w:pos="1440"/>
+        </w:tabs>
+        <w:ind w:left="1440" w:hanging="360"/>
+      </w:pPr>
+      <w:rPr>
+        <w:rFonts w:ascii="Courier New" w:hAnsi="Courier New" w:hint="default"/>
+        <w:sz w:val="20"/>
+      </w:rPr>
+    </w:lvl>
+    <w:lvl w:ilvl="2" w:tentative="1">
+      <w:start w:val="1"/>
+      <w:numFmt w:val="bullet"/>
+      <w:lvlText w:val=""/>
+      <w:lvlJc w:val="left"/>
+      <w:pPr>
+        <w:tabs>
+          <w:tab w:val="num" w:pos="2160"/>
+        </w:tabs>
+        <w:ind w:left="2160" w:hanging="360"/>
+      </w:pPr>
+      <w:rPr>
+        <w:rFonts w:ascii="Wingdings" w:hAnsi="Wingdings" w:hint="default"/>
+        <w:sz w:val="20"/>
+      </w:rPr>
+    </w:lvl>
+    <w:lvl w:ilvl="3" w:tentative="1">
+      <w:start w:val="1"/>
+      <w:numFmt w:val="bullet"/>
+      <w:lvlText w:val=""/>
+      <w:lvlJc w:val="left"/>
+      <w:pPr>
+        <w:tabs>
+          <w:tab w:val="num" w:pos="2880"/>
+        </w:tabs>
+        <w:ind w:left="2880" w:hanging="360"/>
+      </w:pPr>
+      <w:rPr>
+        <w:rFonts w:ascii="Wingdings" w:hAnsi="Wingdings" w:hint="default"/>
+        <w:sz w:val="20"/>
+      </w:rPr>
+    </w:lvl>
+    <w:lvl w:ilvl="4" w:tentative="1">
+      <w:start w:val="1"/>
+      <w:numFmt w:val="bullet"/>
+      <w:lvlText w:val=""/>
+      <w:lvlJc w:val="left"/>
+      <w:pPr>
+        <w:tabs>
+          <w:tab w:val="num" w:pos="3600"/>
+        </w:tabs>
+        <w:ind w:left="3600" w:hanging="360"/>
+      </w:pPr>
+      <w:rPr>
+        <w:rFonts w:ascii="Wingdings" w:hAnsi="Wingdings" w:hint="default"/>
+        <w:sz w:val="20"/>
+      </w:rPr>
+    </w:lvl>
+    <w:lvl w:ilvl="5" w:tentative="1">
+      <w:start w:val="1"/>
+      <w:numFmt w:val="bullet"/>
+      <w:lvlText w:val=""/>
+      <w:lvlJc w:val="left"/>
+      <w:pPr>
+        <w:tabs>
+          <w:tab w:val="num" w:pos="4320"/>
+        </w:tabs>
+        <w:ind w:left="4320" w:hanging="360"/>
+      </w:pPr>
+      <w:rPr>
+        <w:rFonts w:ascii="Wingdings" w:hAnsi="Wingdings" w:hint="default"/>
+        <w:sz w:val="20"/>
+      </w:rPr>
+    </w:lvl>
+    <w:lvl w:ilvl="6" w:tentative="1">
+      <w:start w:val="1"/>
+      <w:numFmt w:val="bullet"/>
+      <w:lvlText w:val=""/>
+      <w:lvlJc w:val="left"/>
+      <w:pPr>
+        <w:tabs>
+          <w:tab w:val="num" w:pos="5040"/>
+        </w:tabs>
+        <w:ind w:left="5040" w:hanging="360"/>
+      </w:pPr>
+      <w:rPr>
+        <w:rFonts w:ascii="Wingdings" w:hAnsi="Wingdings" w:hint="default"/>
+        <w:sz w:val="20"/>
+      </w:rPr>
+    </w:lvl>
+    <w:lvl w:ilvl="7" w:tentative="1">
+      <w:start w:val="1"/>
+      <w:numFmt w:val="bullet"/>
+      <w:lvlText w:val=""/>
+      <w:lvlJc w:val="left"/>
+      <w:pPr>
+        <w:tabs>
+          <w:tab w:val="num" w:pos="5760"/>
+        </w:tabs>
+        <w:ind w:left="5760" w:hanging="360"/>
+      </w:pPr>
+      <w:rPr>
+        <w:rFonts w:ascii="Wingdings" w:hAnsi="Wingdings" w:hint="default"/>
+        <w:sz w:val="20"/>
+      </w:rPr>
+    </w:lvl>
+    <w:lvl w:ilvl="8" w:tentative="1">
+      <w:start w:val="1"/>
+      <w:numFmt w:val="bullet"/>
+      <w:lvlText w:val=""/>
+      <w:lvlJc w:val="left"/>
+      <w:pPr>
+        <w:tabs>
+          <w:tab w:val="num" w:pos="6480"/>
+        </w:tabs>
+        <w:ind w:left="6480" w:hanging="360"/>
+      </w:pPr>
+      <w:rPr>
+        <w:rFonts w:ascii="Wingdings" w:hAnsi="Wingdings" w:hint="default"/>
+        <w:sz w:val="20"/>
+      </w:rPr>
+    </w:lvl>
+  </w:abstractNum>
+  <w:abstractNum w:abstractNumId="10" w15:restartNumberingAfterBreak="0">
     <w:nsid w:val="7DC83E92"/>
     <w:multiLevelType w:val="multilevel"/>
     <w:tmpl w:val="343C6688"/>
@@ -6877,7 +7127,7 @@
     <w:abstractNumId w:val="0"/>
   </w:num>
   <w:num w:numId="7" w16cid:durableId="43188389">
-    <w:abstractNumId w:val="9"/>
+    <w:abstractNumId w:val="10"/>
   </w:num>
   <w:num w:numId="8" w16cid:durableId="1989360102">
     <w:abstractNumId w:val="6"/>
@@ -6887,6 +7137,9 @@
   </w:num>
   <w:num w:numId="10" w16cid:durableId="1876261628">
     <w:abstractNumId w:val="8"/>
+  </w:num>
+  <w:num w:numId="11" w16cid:durableId="1785267199">
+    <w:abstractNumId w:val="9"/>
   </w:num>
 </w:numbering>
 </file>

</xml_diff>